<commit_message>
Automatically re-generate protocols directory
</commit_message>
<xml_diff>
--- a/protocols/Scotland/PISC_Adult_Serial_Serology_v10.2_30_08_2022_.docx
+++ b/protocols/Scotland/PISC_Adult_Serial_Serology_v10.2_30_08_2022_.docx
@@ -1,13 +1,11 @@
 
 <file path=word/document.xml><?xml version="1.0" encoding="utf-8"?>
-<w:document xmlns:wpc="http://schemas.microsoft.com/office/word/2010/wordprocessingCanvas" xmlns:cx="http://schemas.microsoft.com/office/drawing/2014/chartex" xmlns:cx1="http://schemas.microsoft.com/office/drawing/2015/9/8/chartex" xmlns:cx2="http://schemas.microsoft.com/office/drawing/2015/10/21/chartex" xmlns:cx3="http://schemas.microsoft.com/office/drawing/2016/5/9/chartex" xmlns:cx4="http://schemas.microsoft.com/office/drawing/2016/5/10/chartex" xmlns:cx5="http://schemas.microsoft.com/office/drawing/2016/5/11/chartex" xmlns:cx6="http://schemas.microsoft.com/office/drawing/2016/5/12/chartex" xmlns:cx7="http://schemas.microsoft.com/office/drawing/2016/5/13/chartex" xmlns:cx8="http://schemas.microsoft.com/office/drawing/2016/5/14/chartex" xmlns:mc="http://schemas.openxmlformats.org/markup-compatibility/2006" xmlns:aink="http://schemas.microsoft.com/office/drawing/2016/ink" xmlns:am3d="http://schemas.microsoft.com/office/drawing/2017/model3d" xmlns:o="urn:schemas-microsoft-com:office:office" xmlns:r="http://schemas.openxmlformats.org/officeDocument/2006/relationships" xmlns:m="http://schemas.openxmlformats.org/officeDocument/2006/math" xmlns:v="urn:schemas-microsoft-com:vml" xmlns:wp14="http://schemas.microsoft.com/office/word/2010/wordprocessingDrawing" xmlns:wp="http://schemas.openxmlformats.org/drawingml/2006/wordprocessingDrawing" xmlns:w10="urn:schemas-microsoft-com:office:word" xmlns:w="http://schemas.openxmlformats.org/wordprocessingml/2006/main" xmlns:w14="http://schemas.microsoft.com/office/word/2010/wordml" xmlns:w15="http://schemas.microsoft.com/office/word/2012/wordml" xmlns:w16cid="http://schemas.microsoft.com/office/word/2016/wordml/cid" xmlns:w16se="http://schemas.microsoft.com/office/word/2015/wordml/symex" xmlns:wpg="http://schemas.microsoft.com/office/word/2010/wordprocessingGroup" xmlns:wpi="http://schemas.microsoft.com/office/word/2010/wordprocessingInk" xmlns:wne="http://schemas.microsoft.com/office/word/2006/wordml" xmlns:wps="http://schemas.microsoft.com/office/word/2010/wordprocessingShape" mc:Ignorable="w14 w15 w16se w16cid wp14">
+<w:document xmlns:wpc="http://schemas.microsoft.com/office/word/2010/wordprocessingCanvas" xmlns:cx="http://schemas.microsoft.com/office/drawing/2014/chartex" xmlns:cx1="http://schemas.microsoft.com/office/drawing/2015/9/8/chartex" xmlns:mc="http://schemas.openxmlformats.org/markup-compatibility/2006" xmlns:o="urn:schemas-microsoft-com:office:office" xmlns:r="http://schemas.openxmlformats.org/officeDocument/2006/relationships" xmlns:m="http://schemas.openxmlformats.org/officeDocument/2006/math" xmlns:v="urn:schemas-microsoft-com:vml" xmlns:wp14="http://schemas.microsoft.com/office/word/2010/wordprocessingDrawing" xmlns:wp="http://schemas.openxmlformats.org/drawingml/2006/wordprocessingDrawing" xmlns:w10="urn:schemas-microsoft-com:office:word" xmlns:w="http://schemas.openxmlformats.org/wordprocessingml/2006/main" xmlns:w14="http://schemas.microsoft.com/office/word/2010/wordml" xmlns:w15="http://schemas.microsoft.com/office/word/2012/wordml" xmlns:w16se="http://schemas.microsoft.com/office/word/2015/wordml/symex" xmlns:wpg="http://schemas.microsoft.com/office/word/2010/wordprocessingGroup" xmlns:wpi="http://schemas.microsoft.com/office/word/2010/wordprocessingInk" xmlns:wne="http://schemas.microsoft.com/office/word/2006/wordml" xmlns:wps="http://schemas.microsoft.com/office/word/2010/wordprocessingShape" mc:Ignorable="w14 w15 w16se wp14">
   <w:body>
     <w:p>
       <w:pPr>
         <w:pStyle w:val="FirstParagraph"/>
       </w:pPr>
-      <w:bookmarkStart w:id="0" w:name="_GoBack"/>
-      <w:bookmarkEnd w:id="0"/>
       <w:r>
         <w:rPr>
           <w:b/>
@@ -160,7 +158,7 @@
       <w:pPr>
         <w:pStyle w:val="BodyText"/>
       </w:pPr>
-      <w:bookmarkStart w:id="1" w:name="what-is-this-study-about"/>
+      <w:bookmarkStart w:id="0" w:name="what-is-this-study-about"/>
       <w:r>
         <w:t>You are being asked to take part in a research study involving people with an infection</w:t>
       </w:r>
@@ -204,15 +202,15 @@
           <w:b/>
         </w:rPr>
       </w:pPr>
-      <w:bookmarkStart w:id="2" w:name="X93f25412d3f226b5f6028144b69f090499de974"/>
+      <w:bookmarkStart w:id="1" w:name="X93f25412d3f226b5f6028144b69f090499de974"/>
+      <w:bookmarkEnd w:id="0"/>
+      <w:r>
+        <w:rPr>
+          <w:b/>
+        </w:rPr>
+        <w:t>What will happen if I take part in this study?</w:t>
+      </w:r>
       <w:bookmarkEnd w:id="1"/>
-      <w:r>
-        <w:rPr>
-          <w:b/>
-        </w:rPr>
-        <w:t>What will happen if I take part in this study?</w:t>
-      </w:r>
-      <w:bookmarkEnd w:id="2"/>
     </w:p>
     <w:p>
       <w:pPr>
@@ -229,7 +227,7 @@
           <w:color w:val="000000" w:themeColor="text1"/>
         </w:rPr>
       </w:pPr>
-      <w:bookmarkStart w:id="3" w:name="what-will-happen-to-my-samples"/>
+      <w:bookmarkStart w:id="2" w:name="what-will-happen-to-my-samples"/>
       <w:r>
         <w:rPr>
           <w:color w:val="000000" w:themeColor="text1"/>
@@ -293,14 +291,14 @@
           <w:b/>
         </w:rPr>
       </w:pPr>
-      <w:bookmarkStart w:id="4" w:name="what-will-happen-to-my-information"/>
+      <w:bookmarkStart w:id="3" w:name="what-will-happen-to-my-information"/>
       <w:r>
         <w:rPr>
           <w:b/>
         </w:rPr>
         <w:t>What will happen to my information?</w:t>
       </w:r>
-      <w:bookmarkEnd w:id="4"/>
+      <w:bookmarkEnd w:id="3"/>
     </w:p>
     <w:p>
       <w:pPr>
@@ -374,15 +372,7 @@
         <w:t>because it is a valuable record of this outbreak event</w:t>
       </w:r>
       <w:r>
-        <w:t xml:space="preserve">, and may be useful for very </w:t>
-      </w:r>
-      <w:proofErr w:type="gramStart"/>
-      <w:r>
-        <w:t>long term</w:t>
-      </w:r>
-      <w:proofErr w:type="gramEnd"/>
-      <w:r>
-        <w:t xml:space="preserve"> follow-up studies</w:t>
+        <w:t>, and may be useful for very long term follow-up studies</w:t>
       </w:r>
       <w:r>
         <w:t>.</w:t>
@@ -426,7 +416,7 @@
         </w:rPr>
         <w:t>What will happen to my samples?</w:t>
       </w:r>
-      <w:bookmarkEnd w:id="3"/>
+      <w:bookmarkEnd w:id="2"/>
     </w:p>
     <w:p>
       <w:pPr>
@@ -515,131 +505,131 @@
           <w:b/>
         </w:rPr>
       </w:pPr>
-      <w:bookmarkStart w:id="5" w:name="X46c0cd7fecbf4e6cb8ef4881cf436625f136c75"/>
+      <w:bookmarkStart w:id="4" w:name="X46c0cd7fecbf4e6cb8ef4881cf436625f136c75"/>
       <w:r>
         <w:rPr>
           <w:b/>
         </w:rPr>
         <w:t>What are the benefits to taking part in this study?</w:t>
       </w:r>
+      <w:bookmarkEnd w:id="4"/>
+    </w:p>
+    <w:p>
+      <w:pPr>
+        <w:pStyle w:val="FirstParagraph"/>
+      </w:pPr>
+      <w:r>
+        <w:t>There is no direct benefit to you, but the research may help others.</w:t>
+      </w:r>
+    </w:p>
+    <w:p>
+      <w:pPr>
+        <w:pStyle w:val="BodyText"/>
+      </w:pPr>
+      <w:bookmarkStart w:id="5" w:name="what-are-the-risks"/>
+      <w:r>
+        <w:rPr>
+          <w:b/>
+        </w:rPr>
+        <w:t>What are the risks?</w:t>
+      </w:r>
       <w:bookmarkEnd w:id="5"/>
     </w:p>
     <w:p>
       <w:pPr>
+        <w:pStyle w:val="BodyText"/>
+        <w:rPr>
+          <w:color w:val="000000" w:themeColor="text1"/>
+        </w:rPr>
+      </w:pPr>
+      <w:bookmarkStart w:id="6" w:name="Xbe1bbd0f91423315b2fddce33e65bee4afaf07f"/>
+      <w:r>
+        <w:rPr>
+          <w:color w:val="000000" w:themeColor="text1"/>
+        </w:rPr>
+        <w:t>A blood donation of this size is not expected to have any significant after-effects</w:t>
+      </w:r>
+      <w:r>
+        <w:rPr>
+          <w:color w:val="000000" w:themeColor="text1"/>
+        </w:rPr>
+        <w:t xml:space="preserve">. </w:t>
+      </w:r>
+      <w:r>
+        <w:t>The main drawback to you of providing blood samples is the slight discomfort or pain when samples are taken.</w:t>
+      </w:r>
+      <w:r>
+        <w:rPr>
+          <w:color w:val="000000" w:themeColor="text1"/>
+        </w:rPr>
+        <w:t xml:space="preserve"> </w:t>
+      </w:r>
+    </w:p>
+    <w:p>
+      <w:pPr>
+        <w:pStyle w:val="BodyText"/>
+        <w:rPr>
+          <w:b/>
+        </w:rPr>
+      </w:pPr>
+      <w:r>
+        <w:rPr>
+          <w:b/>
+        </w:rPr>
+        <w:t>Can I request that I be withdrawn from the study?</w:t>
+      </w:r>
+      <w:bookmarkEnd w:id="6"/>
+    </w:p>
+    <w:p>
+      <w:pPr>
+        <w:pStyle w:val="BodyText"/>
+      </w:pPr>
+      <w:r>
+        <w:t xml:space="preserve">You can withdraw from the study at any time, and don’t need to give a reason if you choose to do so. </w:t>
+      </w:r>
+      <w:r>
+        <w:t>Any samples that have not already been analysed can be destroyed, if you wish.</w:t>
+      </w:r>
+    </w:p>
+    <w:p>
+      <w:pPr>
+        <w:pStyle w:val="BodyText"/>
+        <w:rPr>
+          <w:b/>
+        </w:rPr>
+      </w:pPr>
+      <w:bookmarkStart w:id="7" w:name="Xf2fa99cae16c8e3cec6aecda441ff412bae4da8"/>
+      <w:r>
+        <w:rPr>
+          <w:b/>
+        </w:rPr>
+        <w:t xml:space="preserve">Will the samples be used for future research? </w:t>
+      </w:r>
+      <w:bookmarkEnd w:id="7"/>
+    </w:p>
+    <w:p>
+      <w:pPr>
         <w:pStyle w:val="FirstParagraph"/>
       </w:pPr>
       <w:r>
-        <w:t>There is no direct benefit to you, but the research may help others.</w:t>
-      </w:r>
-    </w:p>
-    <w:p>
-      <w:pPr>
-        <w:pStyle w:val="BodyText"/>
-      </w:pPr>
-      <w:bookmarkStart w:id="6" w:name="what-are-the-risks"/>
-      <w:r>
-        <w:rPr>
-          <w:b/>
-        </w:rPr>
-        <w:t>What are the risks?</w:t>
-      </w:r>
-      <w:bookmarkEnd w:id="6"/>
-    </w:p>
-    <w:p>
-      <w:pPr>
-        <w:pStyle w:val="BodyText"/>
-        <w:rPr>
-          <w:color w:val="000000" w:themeColor="text1"/>
-        </w:rPr>
-      </w:pPr>
-      <w:bookmarkStart w:id="7" w:name="Xbe1bbd0f91423315b2fddce33e65bee4afaf07f"/>
-      <w:r>
-        <w:rPr>
-          <w:color w:val="000000" w:themeColor="text1"/>
-        </w:rPr>
-        <w:t>A blood donation of this size is not expected to have any significant after-effects</w:t>
-      </w:r>
-      <w:r>
-        <w:rPr>
-          <w:color w:val="000000" w:themeColor="text1"/>
-        </w:rPr>
-        <w:t xml:space="preserve">. </w:t>
-      </w:r>
-      <w:r>
-        <w:t>The main drawback to you of providing blood samples is the slight discomfort or pain when samples are taken.</w:t>
-      </w:r>
-      <w:r>
-        <w:rPr>
-          <w:color w:val="000000" w:themeColor="text1"/>
-        </w:rPr>
-        <w:t xml:space="preserve"> </w:t>
-      </w:r>
-    </w:p>
-    <w:p>
-      <w:pPr>
-        <w:pStyle w:val="BodyText"/>
-        <w:rPr>
-          <w:b/>
-        </w:rPr>
-      </w:pPr>
-      <w:r>
-        <w:rPr>
-          <w:b/>
-        </w:rPr>
-        <w:t>Can I request that I be withdrawn from the study?</w:t>
-      </w:r>
-      <w:bookmarkEnd w:id="7"/>
-    </w:p>
-    <w:p>
-      <w:pPr>
-        <w:pStyle w:val="BodyText"/>
-      </w:pPr>
-      <w:r>
-        <w:t xml:space="preserve">You can withdraw from the study at any time, and don’t need to give a reason if you choose to do so. </w:t>
-      </w:r>
-      <w:r>
-        <w:t>Any samples that have not already been analysed can be destroyed, if you wish.</w:t>
-      </w:r>
-    </w:p>
-    <w:p>
-      <w:pPr>
-        <w:pStyle w:val="BodyText"/>
-        <w:rPr>
-          <w:b/>
-        </w:rPr>
-      </w:pPr>
-      <w:bookmarkStart w:id="8" w:name="Xf2fa99cae16c8e3cec6aecda441ff412bae4da8"/>
-      <w:r>
-        <w:rPr>
-          <w:b/>
-        </w:rPr>
-        <w:t xml:space="preserve">Will the samples be used for future research? </w:t>
+        <w:t>With your consent, we would like to keep your contact details after the study is complete so we may ask if you are willing to participate in future studies. This is entirely optional. Your contact details would be stored electronically on a secure computer system separately from the study data. You can ask us to have your contact details removed from our database at any time.</w:t>
+      </w:r>
+    </w:p>
+    <w:p>
+      <w:pPr>
+        <w:pStyle w:val="BodyText"/>
+        <w:rPr>
+          <w:b/>
+        </w:rPr>
+      </w:pPr>
+      <w:bookmarkStart w:id="8" w:name="where-can-i-find-more-information"/>
+      <w:r>
+        <w:rPr>
+          <w:b/>
+        </w:rPr>
+        <w:t>Where can I find more information?</w:t>
       </w:r>
       <w:bookmarkEnd w:id="8"/>
-    </w:p>
-    <w:p>
-      <w:pPr>
-        <w:pStyle w:val="FirstParagraph"/>
-      </w:pPr>
-      <w:r>
-        <w:t>With your consent, we would like to keep your contact details after the study is complete so we may ask if you are willing to participate in future studies. This is entirely optional. Your contact details would be stored electronically on a secure computer system separately from the study data. You can ask us to have your contact details removed from our database at any time.</w:t>
-      </w:r>
-    </w:p>
-    <w:p>
-      <w:pPr>
-        <w:pStyle w:val="BodyText"/>
-        <w:rPr>
-          <w:b/>
-        </w:rPr>
-      </w:pPr>
-      <w:bookmarkStart w:id="9" w:name="where-can-i-find-more-information"/>
-      <w:r>
-        <w:rPr>
-          <w:b/>
-        </w:rPr>
-        <w:t>Where can I find more information?</w:t>
-      </w:r>
-      <w:bookmarkEnd w:id="9"/>
     </w:p>
     <w:p>
       <w:pPr>
@@ -732,15 +722,17 @@
           <w:b/>
         </w:rPr>
       </w:pPr>
-      <w:bookmarkStart w:id="10" w:name="X0c74af1edd55229ed3246be75868f3a6bf71000"/>
-    </w:p>
-    <w:p>
-      <w:pPr>
-        <w:pStyle w:val="BodyText"/>
-        <w:rPr>
-          <w:b/>
-        </w:rPr>
-      </w:pPr>
+      <w:bookmarkStart w:id="9" w:name="X0c74af1edd55229ed3246be75868f3a6bf71000"/>
+    </w:p>
+    <w:p>
+      <w:pPr>
+        <w:pStyle w:val="BodyText"/>
+        <w:rPr>
+          <w:b/>
+        </w:rPr>
+      </w:pPr>
+      <w:bookmarkStart w:id="10" w:name="_GoBack"/>
+      <w:bookmarkEnd w:id="10"/>
     </w:p>
     <w:p>
       <w:pPr>
@@ -756,7 +748,7 @@
         <w:lastRenderedPageBreak/>
         <w:t>Who is legally responsible for this study?</w:t>
       </w:r>
-      <w:bookmarkEnd w:id="10"/>
+      <w:bookmarkEnd w:id="9"/>
     </w:p>
     <w:p>
       <w:pPr>
@@ -1617,15 +1609,7 @@
         <w:pStyle w:val="BodyText"/>
       </w:pPr>
       <w:r>
-        <w:t>Name of person taking consent (PLEASE PRINT</w:t>
-      </w:r>
-      <w:proofErr w:type="gramStart"/>
-      <w:r>
-        <w:t>):_</w:t>
-      </w:r>
-      <w:proofErr w:type="gramEnd"/>
-      <w:r>
-        <w:t>________________________________________</w:t>
+        <w:t>Name of person taking consent (PLEASE PRINT):_________________________________________</w:t>
       </w:r>
       <w:r>
         <w:t>_______</w:t>
@@ -1757,7 +1741,7 @@
 </file>
 
 <file path=word/endnotes.xml><?xml version="1.0" encoding="utf-8"?>
-<w:endnotes xmlns:wpc="http://schemas.microsoft.com/office/word/2010/wordprocessingCanvas" xmlns:cx="http://schemas.microsoft.com/office/drawing/2014/chartex" xmlns:cx1="http://schemas.microsoft.com/office/drawing/2015/9/8/chartex" xmlns:cx2="http://schemas.microsoft.com/office/drawing/2015/10/21/chartex" xmlns:cx3="http://schemas.microsoft.com/office/drawing/2016/5/9/chartex" xmlns:cx4="http://schemas.microsoft.com/office/drawing/2016/5/10/chartex" xmlns:cx5="http://schemas.microsoft.com/office/drawing/2016/5/11/chartex" xmlns:cx6="http://schemas.microsoft.com/office/drawing/2016/5/12/chartex" xmlns:cx7="http://schemas.microsoft.com/office/drawing/2016/5/13/chartex" xmlns:cx8="http://schemas.microsoft.com/office/drawing/2016/5/14/chartex" xmlns:mc="http://schemas.openxmlformats.org/markup-compatibility/2006" xmlns:aink="http://schemas.microsoft.com/office/drawing/2016/ink" xmlns:am3d="http://schemas.microsoft.com/office/drawing/2017/model3d" xmlns:o="urn:schemas-microsoft-com:office:office" xmlns:r="http://schemas.openxmlformats.org/officeDocument/2006/relationships" xmlns:m="http://schemas.openxmlformats.org/officeDocument/2006/math" xmlns:v="urn:schemas-microsoft-com:vml" xmlns:wp14="http://schemas.microsoft.com/office/word/2010/wordprocessingDrawing" xmlns:wp="http://schemas.openxmlformats.org/drawingml/2006/wordprocessingDrawing" xmlns:w10="urn:schemas-microsoft-com:office:word" xmlns:w="http://schemas.openxmlformats.org/wordprocessingml/2006/main" xmlns:w14="http://schemas.microsoft.com/office/word/2010/wordml" xmlns:w15="http://schemas.microsoft.com/office/word/2012/wordml" xmlns:w16cid="http://schemas.microsoft.com/office/word/2016/wordml/cid" xmlns:w16se="http://schemas.microsoft.com/office/word/2015/wordml/symex" xmlns:wpg="http://schemas.microsoft.com/office/word/2010/wordprocessingGroup" xmlns:wpi="http://schemas.microsoft.com/office/word/2010/wordprocessingInk" xmlns:wne="http://schemas.microsoft.com/office/word/2006/wordml" xmlns:wps="http://schemas.microsoft.com/office/word/2010/wordprocessingShape" mc:Ignorable="w14 w15 w16se w16cid wp14">
+<w:endnotes xmlns:wpc="http://schemas.microsoft.com/office/word/2010/wordprocessingCanvas" xmlns:cx="http://schemas.microsoft.com/office/drawing/2014/chartex" xmlns:cx1="http://schemas.microsoft.com/office/drawing/2015/9/8/chartex" xmlns:mc="http://schemas.openxmlformats.org/markup-compatibility/2006" xmlns:o="urn:schemas-microsoft-com:office:office" xmlns:r="http://schemas.openxmlformats.org/officeDocument/2006/relationships" xmlns:m="http://schemas.openxmlformats.org/officeDocument/2006/math" xmlns:v="urn:schemas-microsoft-com:vml" xmlns:wp14="http://schemas.microsoft.com/office/word/2010/wordprocessingDrawing" xmlns:wp="http://schemas.openxmlformats.org/drawingml/2006/wordprocessingDrawing" xmlns:w10="urn:schemas-microsoft-com:office:word" xmlns:w="http://schemas.openxmlformats.org/wordprocessingml/2006/main" xmlns:w14="http://schemas.microsoft.com/office/word/2010/wordml" xmlns:w15="http://schemas.microsoft.com/office/word/2012/wordml" xmlns:w16se="http://schemas.microsoft.com/office/word/2015/wordml/symex" xmlns:wpg="http://schemas.microsoft.com/office/word/2010/wordprocessingGroup" xmlns:wpi="http://schemas.microsoft.com/office/word/2010/wordprocessingInk" xmlns:wne="http://schemas.microsoft.com/office/word/2006/wordml" xmlns:wps="http://schemas.microsoft.com/office/word/2010/wordprocessingShape" mc:Ignorable="w14 w15 w16se wp14">
   <w:endnote w:type="separator" w:id="-1">
     <w:p>
       <w:pPr>
@@ -1782,7 +1766,7 @@
 </file>
 
 <file path=word/footer1.xml><?xml version="1.0" encoding="utf-8"?>
-<w:ftr xmlns:wpc="http://schemas.microsoft.com/office/word/2010/wordprocessingCanvas" xmlns:cx="http://schemas.microsoft.com/office/drawing/2014/chartex" xmlns:cx1="http://schemas.microsoft.com/office/drawing/2015/9/8/chartex" xmlns:cx2="http://schemas.microsoft.com/office/drawing/2015/10/21/chartex" xmlns:cx3="http://schemas.microsoft.com/office/drawing/2016/5/9/chartex" xmlns:cx4="http://schemas.microsoft.com/office/drawing/2016/5/10/chartex" xmlns:cx5="http://schemas.microsoft.com/office/drawing/2016/5/11/chartex" xmlns:cx6="http://schemas.microsoft.com/office/drawing/2016/5/12/chartex" xmlns:cx7="http://schemas.microsoft.com/office/drawing/2016/5/13/chartex" xmlns:cx8="http://schemas.microsoft.com/office/drawing/2016/5/14/chartex" xmlns:mc="http://schemas.openxmlformats.org/markup-compatibility/2006" xmlns:aink="http://schemas.microsoft.com/office/drawing/2016/ink" xmlns:am3d="http://schemas.microsoft.com/office/drawing/2017/model3d" xmlns:o="urn:schemas-microsoft-com:office:office" xmlns:r="http://schemas.openxmlformats.org/officeDocument/2006/relationships" xmlns:m="http://schemas.openxmlformats.org/officeDocument/2006/math" xmlns:v="urn:schemas-microsoft-com:vml" xmlns:wp14="http://schemas.microsoft.com/office/word/2010/wordprocessingDrawing" xmlns:wp="http://schemas.openxmlformats.org/drawingml/2006/wordprocessingDrawing" xmlns:w10="urn:schemas-microsoft-com:office:word" xmlns:w="http://schemas.openxmlformats.org/wordprocessingml/2006/main" xmlns:w14="http://schemas.microsoft.com/office/word/2010/wordml" xmlns:w15="http://schemas.microsoft.com/office/word/2012/wordml" xmlns:w16cid="http://schemas.microsoft.com/office/word/2016/wordml/cid" xmlns:w16se="http://schemas.microsoft.com/office/word/2015/wordml/symex" xmlns:wpg="http://schemas.microsoft.com/office/word/2010/wordprocessingGroup" xmlns:wpi="http://schemas.microsoft.com/office/word/2010/wordprocessingInk" xmlns:wne="http://schemas.microsoft.com/office/word/2006/wordml" xmlns:wps="http://schemas.microsoft.com/office/word/2010/wordprocessingShape" mc:Ignorable="w14 w15 w16se w16cid wp14">
+<w:ftr xmlns:wpc="http://schemas.microsoft.com/office/word/2010/wordprocessingCanvas" xmlns:cx="http://schemas.microsoft.com/office/drawing/2014/chartex" xmlns:cx1="http://schemas.microsoft.com/office/drawing/2015/9/8/chartex" xmlns:mc="http://schemas.openxmlformats.org/markup-compatibility/2006" xmlns:o="urn:schemas-microsoft-com:office:office" xmlns:r="http://schemas.openxmlformats.org/officeDocument/2006/relationships" xmlns:m="http://schemas.openxmlformats.org/officeDocument/2006/math" xmlns:v="urn:schemas-microsoft-com:vml" xmlns:wp14="http://schemas.microsoft.com/office/word/2010/wordprocessingDrawing" xmlns:wp="http://schemas.openxmlformats.org/drawingml/2006/wordprocessingDrawing" xmlns:w10="urn:schemas-microsoft-com:office:word" xmlns:w="http://schemas.openxmlformats.org/wordprocessingml/2006/main" xmlns:w14="http://schemas.microsoft.com/office/word/2010/wordml" xmlns:w15="http://schemas.microsoft.com/office/word/2012/wordml" xmlns:w16se="http://schemas.microsoft.com/office/word/2015/wordml/symex" xmlns:wpg="http://schemas.microsoft.com/office/word/2010/wordprocessingGroup" xmlns:wpi="http://schemas.microsoft.com/office/word/2010/wordprocessingInk" xmlns:wne="http://schemas.microsoft.com/office/word/2006/wordml" xmlns:wps="http://schemas.microsoft.com/office/word/2010/wordprocessingShape" mc:Ignorable="w14 w15 w16se wp14">
   <w:sdt>
     <w:sdtPr>
       <w:rPr>
@@ -1839,7 +1823,7 @@
 </file>
 
 <file path=word/footer2.xml><?xml version="1.0" encoding="utf-8"?>
-<w:ftr xmlns:wpc="http://schemas.microsoft.com/office/word/2010/wordprocessingCanvas" xmlns:cx="http://schemas.microsoft.com/office/drawing/2014/chartex" xmlns:cx1="http://schemas.microsoft.com/office/drawing/2015/9/8/chartex" xmlns:cx2="http://schemas.microsoft.com/office/drawing/2015/10/21/chartex" xmlns:cx3="http://schemas.microsoft.com/office/drawing/2016/5/9/chartex" xmlns:cx4="http://schemas.microsoft.com/office/drawing/2016/5/10/chartex" xmlns:cx5="http://schemas.microsoft.com/office/drawing/2016/5/11/chartex" xmlns:cx6="http://schemas.microsoft.com/office/drawing/2016/5/12/chartex" xmlns:cx7="http://schemas.microsoft.com/office/drawing/2016/5/13/chartex" xmlns:cx8="http://schemas.microsoft.com/office/drawing/2016/5/14/chartex" xmlns:mc="http://schemas.openxmlformats.org/markup-compatibility/2006" xmlns:aink="http://schemas.microsoft.com/office/drawing/2016/ink" xmlns:am3d="http://schemas.microsoft.com/office/drawing/2017/model3d" xmlns:o="urn:schemas-microsoft-com:office:office" xmlns:r="http://schemas.openxmlformats.org/officeDocument/2006/relationships" xmlns:m="http://schemas.openxmlformats.org/officeDocument/2006/math" xmlns:v="urn:schemas-microsoft-com:vml" xmlns:wp14="http://schemas.microsoft.com/office/word/2010/wordprocessingDrawing" xmlns:wp="http://schemas.openxmlformats.org/drawingml/2006/wordprocessingDrawing" xmlns:w10="urn:schemas-microsoft-com:office:word" xmlns:w="http://schemas.openxmlformats.org/wordprocessingml/2006/main" xmlns:w14="http://schemas.microsoft.com/office/word/2010/wordml" xmlns:w15="http://schemas.microsoft.com/office/word/2012/wordml" xmlns:w16cid="http://schemas.microsoft.com/office/word/2016/wordml/cid" xmlns:w16se="http://schemas.microsoft.com/office/word/2015/wordml/symex" xmlns:wpg="http://schemas.microsoft.com/office/word/2010/wordprocessingGroup" xmlns:wpi="http://schemas.microsoft.com/office/word/2010/wordprocessingInk" xmlns:wne="http://schemas.microsoft.com/office/word/2006/wordml" xmlns:wps="http://schemas.microsoft.com/office/word/2010/wordprocessingShape" mc:Ignorable="w14 w15 w16se w16cid wp14">
+<w:ftr xmlns:wpc="http://schemas.microsoft.com/office/word/2010/wordprocessingCanvas" xmlns:cx="http://schemas.microsoft.com/office/drawing/2014/chartex" xmlns:cx1="http://schemas.microsoft.com/office/drawing/2015/9/8/chartex" xmlns:mc="http://schemas.openxmlformats.org/markup-compatibility/2006" xmlns:o="urn:schemas-microsoft-com:office:office" xmlns:r="http://schemas.openxmlformats.org/officeDocument/2006/relationships" xmlns:m="http://schemas.openxmlformats.org/officeDocument/2006/math" xmlns:v="urn:schemas-microsoft-com:vml" xmlns:wp14="http://schemas.microsoft.com/office/word/2010/wordprocessingDrawing" xmlns:wp="http://schemas.openxmlformats.org/drawingml/2006/wordprocessingDrawing" xmlns:w10="urn:schemas-microsoft-com:office:word" xmlns:w="http://schemas.openxmlformats.org/wordprocessingml/2006/main" xmlns:w14="http://schemas.microsoft.com/office/word/2010/wordml" xmlns:w15="http://schemas.microsoft.com/office/word/2012/wordml" xmlns:w16se="http://schemas.microsoft.com/office/word/2015/wordml/symex" xmlns:wpg="http://schemas.microsoft.com/office/word/2010/wordprocessingGroup" xmlns:wpi="http://schemas.microsoft.com/office/word/2010/wordprocessingInk" xmlns:wne="http://schemas.microsoft.com/office/word/2006/wordml" xmlns:wps="http://schemas.microsoft.com/office/word/2010/wordprocessingShape" mc:Ignorable="w14 w15 w16se wp14">
   <w:p>
     <w:pPr>
       <w:pStyle w:val="Footer"/>
@@ -1875,14 +1859,14 @@
       <w:rPr>
         <w:bCs/>
       </w:rPr>
-      <w:t>22</w:t>
+      <w:t>30</w:t>
     </w:r>
     <w:r>
       <w:rPr>
         <w:bCs/>
         <w:vertAlign w:val="superscript"/>
       </w:rPr>
-      <w:t>nd</w:t>
+      <w:t>th</w:t>
     </w:r>
     <w:r>
       <w:rPr>
@@ -1894,7 +1878,7 @@
       <w:rPr>
         <w:bCs/>
       </w:rPr>
-      <w:t>1</w:t>
+      <w:t>2</w:t>
     </w:r>
   </w:p>
   <w:p>
@@ -1938,7 +1922,7 @@
       <w:rPr>
         <w:noProof/>
       </w:rPr>
-      <w:t>2</w:t>
+      <w:t>5</w:t>
     </w:r>
     <w:r>
       <w:fldChar w:fldCharType="end"/>
@@ -1946,33 +1930,20 @@
     <w:r>
       <w:t xml:space="preserve"> of </w:t>
     </w:r>
-    <w:r>
-      <w:fldChar w:fldCharType="begin"/>
-    </w:r>
-    <w:r>
-      <w:instrText xml:space="preserve"> NUMPAGES  \* Arabic  \* MERGEFORMAT </w:instrText>
-    </w:r>
-    <w:r>
-      <w:fldChar w:fldCharType="separate"/>
-    </w:r>
-    <w:r>
-      <w:rPr>
-        <w:noProof/>
-      </w:rPr>
-      <w:t>5</w:t>
-    </w:r>
-    <w:r>
-      <w:rPr>
-        <w:noProof/>
-      </w:rPr>
-      <w:fldChar w:fldCharType="end"/>
-    </w:r>
+    <w:fldSimple w:instr=" NUMPAGES  \* Arabic  \* MERGEFORMAT ">
+      <w:r>
+        <w:rPr>
+          <w:noProof/>
+        </w:rPr>
+        <w:t>5</w:t>
+      </w:r>
+    </w:fldSimple>
   </w:p>
 </w:ftr>
 </file>
 
 <file path=word/footnotes.xml><?xml version="1.0" encoding="utf-8"?>
-<w:footnotes xmlns:wpc="http://schemas.microsoft.com/office/word/2010/wordprocessingCanvas" xmlns:cx="http://schemas.microsoft.com/office/drawing/2014/chartex" xmlns:cx1="http://schemas.microsoft.com/office/drawing/2015/9/8/chartex" xmlns:cx2="http://schemas.microsoft.com/office/drawing/2015/10/21/chartex" xmlns:cx3="http://schemas.microsoft.com/office/drawing/2016/5/9/chartex" xmlns:cx4="http://schemas.microsoft.com/office/drawing/2016/5/10/chartex" xmlns:cx5="http://schemas.microsoft.com/office/drawing/2016/5/11/chartex" xmlns:cx6="http://schemas.microsoft.com/office/drawing/2016/5/12/chartex" xmlns:cx7="http://schemas.microsoft.com/office/drawing/2016/5/13/chartex" xmlns:cx8="http://schemas.microsoft.com/office/drawing/2016/5/14/chartex" xmlns:mc="http://schemas.openxmlformats.org/markup-compatibility/2006" xmlns:aink="http://schemas.microsoft.com/office/drawing/2016/ink" xmlns:am3d="http://schemas.microsoft.com/office/drawing/2017/model3d" xmlns:o="urn:schemas-microsoft-com:office:office" xmlns:r="http://schemas.openxmlformats.org/officeDocument/2006/relationships" xmlns:m="http://schemas.openxmlformats.org/officeDocument/2006/math" xmlns:v="urn:schemas-microsoft-com:vml" xmlns:wp14="http://schemas.microsoft.com/office/word/2010/wordprocessingDrawing" xmlns:wp="http://schemas.openxmlformats.org/drawingml/2006/wordprocessingDrawing" xmlns:w10="urn:schemas-microsoft-com:office:word" xmlns:w="http://schemas.openxmlformats.org/wordprocessingml/2006/main" xmlns:w14="http://schemas.microsoft.com/office/word/2010/wordml" xmlns:w15="http://schemas.microsoft.com/office/word/2012/wordml" xmlns:w16cid="http://schemas.microsoft.com/office/word/2016/wordml/cid" xmlns:w16se="http://schemas.microsoft.com/office/word/2015/wordml/symex" xmlns:wpg="http://schemas.microsoft.com/office/word/2010/wordprocessingGroup" xmlns:wpi="http://schemas.microsoft.com/office/word/2010/wordprocessingInk" xmlns:wne="http://schemas.microsoft.com/office/word/2006/wordml" xmlns:wps="http://schemas.microsoft.com/office/word/2010/wordprocessingShape" mc:Ignorable="w14 w15 w16se w16cid wp14">
+<w:footnotes xmlns:wpc="http://schemas.microsoft.com/office/word/2010/wordprocessingCanvas" xmlns:cx="http://schemas.microsoft.com/office/drawing/2014/chartex" xmlns:cx1="http://schemas.microsoft.com/office/drawing/2015/9/8/chartex" xmlns:mc="http://schemas.openxmlformats.org/markup-compatibility/2006" xmlns:o="urn:schemas-microsoft-com:office:office" xmlns:r="http://schemas.openxmlformats.org/officeDocument/2006/relationships" xmlns:m="http://schemas.openxmlformats.org/officeDocument/2006/math" xmlns:v="urn:schemas-microsoft-com:vml" xmlns:wp14="http://schemas.microsoft.com/office/word/2010/wordprocessingDrawing" xmlns:wp="http://schemas.openxmlformats.org/drawingml/2006/wordprocessingDrawing" xmlns:w10="urn:schemas-microsoft-com:office:word" xmlns:w="http://schemas.openxmlformats.org/wordprocessingml/2006/main" xmlns:w14="http://schemas.microsoft.com/office/word/2010/wordml" xmlns:w15="http://schemas.microsoft.com/office/word/2012/wordml" xmlns:w16se="http://schemas.microsoft.com/office/word/2015/wordml/symex" xmlns:wpg="http://schemas.microsoft.com/office/word/2010/wordprocessingGroup" xmlns:wpi="http://schemas.microsoft.com/office/word/2010/wordprocessingInk" xmlns:wne="http://schemas.microsoft.com/office/word/2006/wordml" xmlns:wps="http://schemas.microsoft.com/office/word/2010/wordprocessingShape" mc:Ignorable="w14 w15 w16se wp14">
   <w:footnote w:type="separator" w:id="-1">
     <w:p>
       <w:r>
@@ -1991,7 +1962,7 @@
 </file>
 
 <file path=word/header1.xml><?xml version="1.0" encoding="utf-8"?>
-<w:hdr xmlns:wpc="http://schemas.microsoft.com/office/word/2010/wordprocessingCanvas" xmlns:cx="http://schemas.microsoft.com/office/drawing/2014/chartex" xmlns:cx1="http://schemas.microsoft.com/office/drawing/2015/9/8/chartex" xmlns:cx2="http://schemas.microsoft.com/office/drawing/2015/10/21/chartex" xmlns:cx3="http://schemas.microsoft.com/office/drawing/2016/5/9/chartex" xmlns:cx4="http://schemas.microsoft.com/office/drawing/2016/5/10/chartex" xmlns:cx5="http://schemas.microsoft.com/office/drawing/2016/5/11/chartex" xmlns:cx6="http://schemas.microsoft.com/office/drawing/2016/5/12/chartex" xmlns:cx7="http://schemas.microsoft.com/office/drawing/2016/5/13/chartex" xmlns:cx8="http://schemas.microsoft.com/office/drawing/2016/5/14/chartex" xmlns:mc="http://schemas.openxmlformats.org/markup-compatibility/2006" xmlns:aink="http://schemas.microsoft.com/office/drawing/2016/ink" xmlns:am3d="http://schemas.microsoft.com/office/drawing/2017/model3d" xmlns:o="urn:schemas-microsoft-com:office:office" xmlns:r="http://schemas.openxmlformats.org/officeDocument/2006/relationships" xmlns:m="http://schemas.openxmlformats.org/officeDocument/2006/math" xmlns:v="urn:schemas-microsoft-com:vml" xmlns:wp14="http://schemas.microsoft.com/office/word/2010/wordprocessingDrawing" xmlns:wp="http://schemas.openxmlformats.org/drawingml/2006/wordprocessingDrawing" xmlns:w10="urn:schemas-microsoft-com:office:word" xmlns:w="http://schemas.openxmlformats.org/wordprocessingml/2006/main" xmlns:w14="http://schemas.microsoft.com/office/word/2010/wordml" xmlns:w15="http://schemas.microsoft.com/office/word/2012/wordml" xmlns:w16cid="http://schemas.microsoft.com/office/word/2016/wordml/cid" xmlns:w16se="http://schemas.microsoft.com/office/word/2015/wordml/symex" xmlns:wpg="http://schemas.microsoft.com/office/word/2010/wordprocessingGroup" xmlns:wpi="http://schemas.microsoft.com/office/word/2010/wordprocessingInk" xmlns:wne="http://schemas.microsoft.com/office/word/2006/wordml" xmlns:wps="http://schemas.microsoft.com/office/word/2010/wordprocessingShape" mc:Ignorable="w14 w15 w16se w16cid wp14">
+<w:hdr xmlns:wpc="http://schemas.microsoft.com/office/word/2010/wordprocessingCanvas" xmlns:cx="http://schemas.microsoft.com/office/drawing/2014/chartex" xmlns:cx1="http://schemas.microsoft.com/office/drawing/2015/9/8/chartex" xmlns:mc="http://schemas.openxmlformats.org/markup-compatibility/2006" xmlns:o="urn:schemas-microsoft-com:office:office" xmlns:r="http://schemas.openxmlformats.org/officeDocument/2006/relationships" xmlns:m="http://schemas.openxmlformats.org/officeDocument/2006/math" xmlns:v="urn:schemas-microsoft-com:vml" xmlns:wp14="http://schemas.microsoft.com/office/word/2010/wordprocessingDrawing" xmlns:wp="http://schemas.openxmlformats.org/drawingml/2006/wordprocessingDrawing" xmlns:w10="urn:schemas-microsoft-com:office:word" xmlns:w="http://schemas.openxmlformats.org/wordprocessingml/2006/main" xmlns:w14="http://schemas.microsoft.com/office/word/2010/wordml" xmlns:w15="http://schemas.microsoft.com/office/word/2012/wordml" xmlns:w16se="http://schemas.microsoft.com/office/word/2015/wordml/symex" xmlns:wpg="http://schemas.microsoft.com/office/word/2010/wordprocessingGroup" xmlns:wpi="http://schemas.microsoft.com/office/word/2010/wordprocessingInk" xmlns:wne="http://schemas.microsoft.com/office/word/2006/wordml" xmlns:wps="http://schemas.microsoft.com/office/word/2010/wordprocessingShape" mc:Ignorable="w14 w15 w16se wp14">
   <w:p>
     <w:pPr>
       <w:pStyle w:val="FirstParagraph"/>
@@ -2118,7 +2089,7 @@
 </file>
 
 <file path=word/numbering.xml><?xml version="1.0" encoding="utf-8"?>
-<w:numbering xmlns:wpc="http://schemas.microsoft.com/office/word/2010/wordprocessingCanvas" xmlns:cx="http://schemas.microsoft.com/office/drawing/2014/chartex" xmlns:cx1="http://schemas.microsoft.com/office/drawing/2015/9/8/chartex" xmlns:cx2="http://schemas.microsoft.com/office/drawing/2015/10/21/chartex" xmlns:cx3="http://schemas.microsoft.com/office/drawing/2016/5/9/chartex" xmlns:cx4="http://schemas.microsoft.com/office/drawing/2016/5/10/chartex" xmlns:cx5="http://schemas.microsoft.com/office/drawing/2016/5/11/chartex" xmlns:cx6="http://schemas.microsoft.com/office/drawing/2016/5/12/chartex" xmlns:cx7="http://schemas.microsoft.com/office/drawing/2016/5/13/chartex" xmlns:cx8="http://schemas.microsoft.com/office/drawing/2016/5/14/chartex" xmlns:mc="http://schemas.openxmlformats.org/markup-compatibility/2006" xmlns:aink="http://schemas.microsoft.com/office/drawing/2016/ink" xmlns:am3d="http://schemas.microsoft.com/office/drawing/2017/model3d" xmlns:o="urn:schemas-microsoft-com:office:office" xmlns:r="http://schemas.openxmlformats.org/officeDocument/2006/relationships" xmlns:m="http://schemas.openxmlformats.org/officeDocument/2006/math" xmlns:v="urn:schemas-microsoft-com:vml" xmlns:wp14="http://schemas.microsoft.com/office/word/2010/wordprocessingDrawing" xmlns:wp="http://schemas.openxmlformats.org/drawingml/2006/wordprocessingDrawing" xmlns:w10="urn:schemas-microsoft-com:office:word" xmlns:w="http://schemas.openxmlformats.org/wordprocessingml/2006/main" xmlns:w14="http://schemas.microsoft.com/office/word/2010/wordml" xmlns:w15="http://schemas.microsoft.com/office/word/2012/wordml" xmlns:w16cid="http://schemas.microsoft.com/office/word/2016/wordml/cid" xmlns:w16se="http://schemas.microsoft.com/office/word/2015/wordml/symex" xmlns:wpg="http://schemas.microsoft.com/office/word/2010/wordprocessingGroup" xmlns:wpi="http://schemas.microsoft.com/office/word/2010/wordprocessingInk" xmlns:wne="http://schemas.microsoft.com/office/word/2006/wordml" xmlns:wps="http://schemas.microsoft.com/office/word/2010/wordprocessingShape" mc:Ignorable="w14 w15 w16se w16cid wp14">
+<w:numbering xmlns:wpc="http://schemas.microsoft.com/office/word/2010/wordprocessingCanvas" xmlns:cx="http://schemas.microsoft.com/office/drawing/2014/chartex" xmlns:cx1="http://schemas.microsoft.com/office/drawing/2015/9/8/chartex" xmlns:mc="http://schemas.openxmlformats.org/markup-compatibility/2006" xmlns:o="urn:schemas-microsoft-com:office:office" xmlns:r="http://schemas.openxmlformats.org/officeDocument/2006/relationships" xmlns:m="http://schemas.openxmlformats.org/officeDocument/2006/math" xmlns:v="urn:schemas-microsoft-com:vml" xmlns:wp14="http://schemas.microsoft.com/office/word/2010/wordprocessingDrawing" xmlns:wp="http://schemas.openxmlformats.org/drawingml/2006/wordprocessingDrawing" xmlns:w10="urn:schemas-microsoft-com:office:word" xmlns:w="http://schemas.openxmlformats.org/wordprocessingml/2006/main" xmlns:w14="http://schemas.microsoft.com/office/word/2010/wordml" xmlns:w15="http://schemas.microsoft.com/office/word/2012/wordml" xmlns:w16se="http://schemas.microsoft.com/office/word/2015/wordml/symex" xmlns:wpg="http://schemas.microsoft.com/office/word/2010/wordprocessingGroup" xmlns:wpi="http://schemas.microsoft.com/office/word/2010/wordprocessingInk" xmlns:wne="http://schemas.microsoft.com/office/word/2006/wordml" xmlns:wps="http://schemas.microsoft.com/office/word/2010/wordprocessingShape" mc:Ignorable="w14 w15 w16se wp14">
   <w:abstractNum w:abstractNumId="0" w15:restartNumberingAfterBreak="0">
     <w:nsid w:val="2C1AE401"/>
     <w:multiLevelType w:val="multilevel"/>
@@ -2230,7 +2201,7 @@
 </file>
 
 <file path=word/styles.xml><?xml version="1.0" encoding="utf-8"?>
-<w:styles xmlns:mc="http://schemas.openxmlformats.org/markup-compatibility/2006" xmlns:r="http://schemas.openxmlformats.org/officeDocument/2006/relationships" xmlns:w="http://schemas.openxmlformats.org/wordprocessingml/2006/main" xmlns:w14="http://schemas.microsoft.com/office/word/2010/wordml" xmlns:w15="http://schemas.microsoft.com/office/word/2012/wordml" xmlns:w16cid="http://schemas.microsoft.com/office/word/2016/wordml/cid" xmlns:w16se="http://schemas.microsoft.com/office/word/2015/wordml/symex" mc:Ignorable="w14 w15 w16se w16cid">
+<w:styles xmlns:mc="http://schemas.openxmlformats.org/markup-compatibility/2006" xmlns:r="http://schemas.openxmlformats.org/officeDocument/2006/relationships" xmlns:w="http://schemas.openxmlformats.org/wordprocessingml/2006/main" xmlns:w14="http://schemas.microsoft.com/office/word/2010/wordml" xmlns:w15="http://schemas.microsoft.com/office/word/2012/wordml" xmlns:w16se="http://schemas.microsoft.com/office/word/2015/wordml/symex" mc:Ignorable="w14 w15 w16se">
   <w:docDefaults>
     <w:rPrDefault>
       <w:rPr>
@@ -2246,7 +2217,7 @@
       </w:pPr>
     </w:pPrDefault>
   </w:docDefaults>
-  <w:latentStyles w:defLockedState="0" w:defUIPriority="0" w:defSemiHidden="0" w:defUnhideWhenUsed="0" w:defQFormat="0" w:count="375">
+  <w:latentStyles w:defLockedState="0" w:defUIPriority="0" w:defSemiHidden="0" w:defUnhideWhenUsed="0" w:defQFormat="0" w:count="371">
     <w:lsdException w:name="heading 5" w:semiHidden="1" w:unhideWhenUsed="1"/>
     <w:lsdException w:name="index 2" w:semiHidden="1" w:unhideWhenUsed="1"/>
     <w:lsdException w:name="index 3" w:semiHidden="1" w:unhideWhenUsed="1"/>
@@ -2578,10 +2549,6 @@
     <w:lsdException w:name="List Table 5 Dark Accent 6" w:uiPriority="50"/>
     <w:lsdException w:name="List Table 6 Colorful Accent 6" w:uiPriority="51"/>
     <w:lsdException w:name="List Table 7 Colorful Accent 6" w:uiPriority="52"/>
-    <w:lsdException w:name="Mention" w:semiHidden="1" w:uiPriority="99" w:unhideWhenUsed="1"/>
-    <w:lsdException w:name="Smart Hyperlink" w:semiHidden="1" w:uiPriority="99" w:unhideWhenUsed="1"/>
-    <w:lsdException w:name="Hashtag" w:semiHidden="1" w:uiPriority="99" w:unhideWhenUsed="1"/>
-    <w:lsdException w:name="Unresolved Mention" w:semiHidden="1" w:uiPriority="99" w:unhideWhenUsed="1"/>
   </w:latentStyles>
   <w:style w:type="paragraph" w:default="1" w:styleId="Normal">
     <w:name w:val="Normal"/>

</xml_diff>